<commit_message>
Init game jam ideas
</commit_message>
<xml_diff>
--- a/PestilencePruner/Notes and Documentation/Asset List - Code.docx
+++ b/PestilencePruner/Notes and Documentation/Asset List - Code.docx
@@ -23,7 +23,16 @@
         <w:t>Menus:</w:t>
       </w:r>
     </w:p>
-    <w:p/>
+    <w:p>
+      <w:r>
+        <w:t>Main menu</w:t>
+      </w:r>
+    </w:p>
+    <w:p>
+      <w:r>
+        <w:t>Level Select Screen</w:t>
+      </w:r>
+    </w:p>
     <w:p>
       <w:pPr>
         <w:pStyle w:val="Heading2"/>
@@ -32,7 +41,34 @@
         <w:t>Environment:</w:t>
       </w:r>
     </w:p>
-    <w:p/>
+    <w:p>
+      <w:r>
+        <w:t>Ground</w:t>
+      </w:r>
+    </w:p>
+    <w:p>
+      <w:r>
+        <w:t>Normal Platforms</w:t>
+      </w:r>
+    </w:p>
+    <w:p>
+      <w:r>
+        <w:t>Moving Platforms</w:t>
+      </w:r>
+      <w:r>
+        <w:t xml:space="preserve"> posx = origin + A*sin(w*t)</w:t>
+      </w:r>
+    </w:p>
+    <w:p>
+      <w:r>
+        <w:t>Collapsing platforms</w:t>
+      </w:r>
+    </w:p>
+    <w:p>
+      <w:r>
+        <w:t>Ceiling</w:t>
+      </w:r>
+    </w:p>
     <w:p>
       <w:pPr>
         <w:pStyle w:val="Heading2"/>
@@ -41,7 +77,16 @@
         <w:t>GUI:</w:t>
       </w:r>
     </w:p>
-    <w:p/>
+    <w:p>
+      <w:r>
+        <w:t>Player Health Bar</w:t>
+      </w:r>
+    </w:p>
+    <w:p>
+      <w:r>
+        <w:t>Pause Button – brings over a pause menu with level reset within it</w:t>
+      </w:r>
+    </w:p>
     <w:p>
       <w:pPr>
         <w:pStyle w:val="Heading2"/>
@@ -50,6 +95,11 @@
         <w:t>Game Manager:</w:t>
       </w:r>
     </w:p>
+    <w:p>
+      <w:r>
+        <w:t>sidescrolling camera</w:t>
+      </w:r>
+    </w:p>
     <w:p/>
     <w:p>
       <w:pPr>
@@ -60,16 +110,76 @@
       </w:r>
     </w:p>
     <w:p>
-      <w:r>
-        <w:t xml:space="preserve">Movement, Jumping, </w:t>
-      </w:r>
-      <w:proofErr w:type="spellStart"/>
-      <w:r>
-        <w:t>sidescrolling</w:t>
-      </w:r>
-      <w:proofErr w:type="spellEnd"/>
-      <w:r>
-        <w:t xml:space="preserve"> camera, Vine swinging, </w:t>
+      <w:pPr>
+        <w:pStyle w:val="Heading2"/>
+      </w:pPr>
+      <w:r>
+        <w:t>Player:</w:t>
+      </w:r>
+    </w:p>
+    <w:p>
+      <w:r>
+        <w:t>Movement</w:t>
+      </w:r>
+      <w:r>
+        <w:t xml:space="preserve"> – Move around along the ground with wasd/arrow keys</w:t>
+      </w:r>
+    </w:p>
+    <w:p>
+      <w:r>
+        <w:t>Jumping</w:t>
+      </w:r>
+      <w:r>
+        <w:t xml:space="preserve"> – Jump in the air at least 3x the player height</w:t>
+      </w:r>
+    </w:p>
+    <w:p>
+      <w:r>
+        <w:t>Vine swinging</w:t>
+      </w:r>
+      <w:r>
+        <w:t xml:space="preserve"> – Vine whip a point and swing around about that point</w:t>
+      </w:r>
+    </w:p>
+    <w:p>
+      <w:pPr>
+        <w:pStyle w:val="Heading2"/>
+      </w:pPr>
+      <w:r>
+        <w:t>Enemies:</w:t>
+      </w:r>
+    </w:p>
+    <w:p>
+      <w:r>
+        <w:t>Enemy 1</w:t>
+      </w:r>
+    </w:p>
+    <w:p>
+      <w:r>
+        <w:t>Be above enemy and use vine pull to kill</w:t>
+      </w:r>
+    </w:p>
+    <w:p>
+      <w:r>
+        <w:t>Enemy 2</w:t>
+      </w:r>
+    </w:p>
+    <w:p>
+      <w:r>
+        <w:t>Jump on enemy and then use vine pull while you are above them</w:t>
+      </w:r>
+    </w:p>
+    <w:p>
+      <w:r>
+        <w:t>Enemy 3</w:t>
+      </w:r>
+    </w:p>
+    <w:p>
+      <w:r>
+        <w:t xml:space="preserve">Swing into them to make them </w:t>
+      </w:r>
+      <w:r>
+        <w:t>uprootable</w:t>
       </w:r>
     </w:p>
     <w:sectPr>

</xml_diff>